<commit_message>
Altered the implementation report
</commit_message>
<xml_diff>
--- a/Implementation report.docx
+++ b/Implementation report.docx
@@ -2776,9 +2776,7 @@
           <w:szCs w:val="24"/>
         </w:rPr>
       </w:pPr>
-      <w:bookmarkStart w:id="0" w:name="_GoBack"/>
     </w:p>
-    <w:bookmarkEnd w:id="0"/>
     <w:p>
       <w:pPr>
         <w:rPr>
@@ -3666,9 +3664,9 @@
         <w:tblLook w:val="04A0" w:firstRow="1" w:lastRow="0" w:firstColumn="1" w:lastColumn="0" w:noHBand="0" w:noVBand="1"/>
       </w:tblPr>
       <w:tblGrid>
-        <w:gridCol w:w="2994"/>
-        <w:gridCol w:w="3029"/>
-        <w:gridCol w:w="2993"/>
+        <w:gridCol w:w="2499"/>
+        <w:gridCol w:w="4155"/>
+        <w:gridCol w:w="2362"/>
       </w:tblGrid>
       <w:tr>
         <w:tc>
@@ -3886,7 +3884,6 @@
                 <w:sz w:val="24"/>
                 <w:szCs w:val="24"/>
               </w:rPr>
-              <w:lastRenderedPageBreak/>
               <w:t>BARCODE="34568753", </w:t>
             </w:r>
           </w:p>
@@ -3905,6 +3902,7 @@
                 <w:sz w:val="24"/>
                 <w:szCs w:val="24"/>
               </w:rPr>
+              <w:lastRenderedPageBreak/>
               <w:t>DESCRIPTION='An instrument, such as an electron microscope, that uses electronic or other processes to magnify objects', </w:t>
             </w:r>
           </w:p>
@@ -4200,11 +4198,11 @@
           </w:p>
           <w:p>
             <w:pPr>
-              <w:spacing w:after="160" w:line="259" w:lineRule="auto"/>
-              <w:rPr>
-                <w:rFonts w:cs="Times New Roman"/>
-                <w:sz w:val="24"/>
-                <w:szCs w:val="24"/>
+              <w:rPr>
+                <w:rFonts w:cs="Times New Roman"/>
+                <w:sz w:val="24"/>
+                <w:szCs w:val="24"/>
+                <w:u w:val="single"/>
               </w:rPr>
             </w:pPr>
             <w:r>
@@ -4213,7 +4211,118 @@
                 <w:sz w:val="24"/>
                 <w:szCs w:val="24"/>
               </w:rPr>
-              <w:t xml:space="preserve"> Input:</w:t>
+              <w:t xml:space="preserve"> </w:t>
+            </w:r>
+            <w:r>
+              <w:rPr>
+                <w:rFonts w:cs="Times New Roman"/>
+                <w:sz w:val="24"/>
+                <w:szCs w:val="24"/>
+                <w:u w:val="single"/>
+              </w:rPr>
+              <w:t>Input:</w:t>
+            </w:r>
+            <w:r>
+              <w:rPr>
+                <w:rFonts w:cs="Times New Roman"/>
+                <w:sz w:val="24"/>
+                <w:szCs w:val="24"/>
+                <w:u w:val="single"/>
+              </w:rPr>
+              <w:t xml:space="preserve"> </w:t>
+            </w:r>
+          </w:p>
+          <w:p>
+            <w:pPr>
+              <w:rPr>
+                <w:rFonts w:cs="Times New Roman"/>
+                <w:sz w:val="24"/>
+                <w:szCs w:val="24"/>
+              </w:rPr>
+            </w:pPr>
+            <w:proofErr w:type="spellStart"/>
+            <w:r>
+              <w:rPr>
+                <w:rFonts w:cs="Times New Roman"/>
+                <w:sz w:val="24"/>
+                <w:szCs w:val="24"/>
+              </w:rPr>
+              <w:t>addEquipment</w:t>
+            </w:r>
+            <w:proofErr w:type="spellEnd"/>
+            <w:r>
+              <w:rPr>
+                <w:rFonts w:cs="Times New Roman"/>
+                <w:sz w:val="24"/>
+                <w:szCs w:val="24"/>
+              </w:rPr>
+              <w:t xml:space="preserve">("Equipment Name",//name "2791370", //barcode </w:t>
+            </w:r>
+            <w:r>
+              <w:rPr>
+                <w:rFonts w:cs="Times New Roman"/>
+                <w:sz w:val="24"/>
+                <w:szCs w:val="24"/>
+              </w:rPr>
+              <w:t>"Descriptio</w:t>
+            </w:r>
+            <w:r>
+              <w:rPr>
+                <w:rFonts w:cs="Times New Roman"/>
+                <w:sz w:val="24"/>
+                <w:szCs w:val="24"/>
+              </w:rPr>
+              <w:t>n of equipment",//Description</w:t>
+            </w:r>
+            <w:r>
+              <w:rPr>
+                <w:rFonts w:cs="Times New Roman"/>
+                <w:sz w:val="24"/>
+                <w:szCs w:val="24"/>
+              </w:rPr>
+              <w:t>"2016/04/12",</w:t>
+            </w:r>
+            <w:r>
+              <w:rPr>
+                <w:rFonts w:cs="Times New Roman"/>
+                <w:sz w:val="24"/>
+                <w:szCs w:val="24"/>
+              </w:rPr>
+              <w:tab/>
+            </w:r>
+            <w:r>
+              <w:rPr>
+                <w:rFonts w:cs="Times New Roman"/>
+                <w:sz w:val="24"/>
+                <w:szCs w:val="24"/>
+              </w:rPr>
+              <w:t>//date added "Lab 221",</w:t>
+            </w:r>
+            <w:r>
+              <w:rPr>
+                <w:rFonts w:cs="Times New Roman"/>
+                <w:sz w:val="24"/>
+                <w:szCs w:val="24"/>
+              </w:rPr>
+              <w:tab/>
+              <w:t>//lab name "Around amphitheatre"</w:t>
+            </w:r>
+            <w:r>
+              <w:rPr>
+                <w:rFonts w:cs="Times New Roman"/>
+                <w:sz w:val="24"/>
+                <w:szCs w:val="24"/>
+              </w:rPr>
+              <w:tab/>
+              <w:t xml:space="preserve"> //lab location</w:t>
+            </w:r>
+            <w:r>
+              <w:rPr>
+                <w:rFonts w:cs="Times New Roman"/>
+                <w:sz w:val="24"/>
+                <w:szCs w:val="24"/>
+              </w:rPr>
+              <w:t>);</w:t>
             </w:r>
           </w:p>
           <w:p>
@@ -4225,14 +4334,6 @@
                 <w:szCs w:val="24"/>
               </w:rPr>
             </w:pPr>
-            <w:r>
-              <w:rPr>
-                <w:rFonts w:cs="Times New Roman"/>
-                <w:sz w:val="24"/>
-                <w:szCs w:val="24"/>
-              </w:rPr>
-              <w:t xml:space="preserve"> Output:</w:t>
-            </w:r>
           </w:p>
           <w:p>
             <w:pPr>
@@ -4349,7 +4450,51 @@
           <w:sz w:val="24"/>
           <w:szCs w:val="24"/>
         </w:rPr>
-        <w:t xml:space="preserve">is requested of the user. The name of equipment and </w:t>
+        <w:t xml:space="preserve">is requested of the user. </w:t>
+      </w:r>
+      <w:r>
+        <w:rPr>
+          <w:rFonts w:cs="Times New Roman"/>
+          <w:sz w:val="24"/>
+          <w:szCs w:val="24"/>
+        </w:rPr>
+        <w:t xml:space="preserve"> The information requested includes name, barcode, description of equipment, date added, </w:t>
+      </w:r>
+      <w:proofErr w:type="gramStart"/>
+      <w:r>
+        <w:rPr>
+          <w:rFonts w:cs="Times New Roman"/>
+          <w:sz w:val="24"/>
+          <w:szCs w:val="24"/>
+        </w:rPr>
+        <w:t>l</w:t>
+      </w:r>
+      <w:bookmarkStart w:id="0" w:name="_GoBack"/>
+      <w:bookmarkEnd w:id="0"/>
+      <w:r>
+        <w:rPr>
+          <w:rFonts w:cs="Times New Roman"/>
+          <w:sz w:val="24"/>
+          <w:szCs w:val="24"/>
+        </w:rPr>
+        <w:t>ab</w:t>
+      </w:r>
+      <w:proofErr w:type="gramEnd"/>
+      <w:r>
+        <w:rPr>
+          <w:rFonts w:cs="Times New Roman"/>
+          <w:sz w:val="24"/>
+          <w:szCs w:val="24"/>
+        </w:rPr>
+        <w:t xml:space="preserve"> name and lab location. </w:t>
+      </w:r>
+      <w:r>
+        <w:rPr>
+          <w:rFonts w:cs="Times New Roman"/>
+          <w:sz w:val="24"/>
+          <w:szCs w:val="24"/>
+        </w:rPr>
+        <w:t xml:space="preserve">The name of equipment and </w:t>
       </w:r>
       <w:r>
         <w:rPr>

</xml_diff>